<commit_message>
updated individual report for SEP
</commit_message>
<xml_diff>
--- a/semester2/SEP/notes_individual_reflective_report.docx
+++ b/semester2/SEP/notes_individual_reflective_report.docx
@@ -106,7 +106,10 @@
         </w:numPr>
       </w:pPr>
       <w:r>
-        <w:t>Scheduling and time management</w:t>
+        <w:t xml:space="preserve">Scheduling </w:t>
+      </w:r>
+      <w:r>
+        <w:t>(representation and estimation techniques)</w:t>
       </w:r>
     </w:p>
     <w:p>
@@ -118,8 +121,23 @@
         </w:numPr>
       </w:pPr>
       <w:r>
-        <w:t xml:space="preserve">Methods to </w:t>
-      </w:r>
+        <w:t>T</w:t>
+      </w:r>
+      <w:r>
+        <w:t>ime management</w:t>
+      </w:r>
+      <w:r>
+        <w:t xml:space="preserve"> tools and techniques</w:t>
+      </w:r>
+    </w:p>
+    <w:p>
+      <w:pPr>
+        <w:pStyle w:val="ListParagraph"/>
+        <w:numPr>
+          <w:ilvl w:val="1"/>
+          <w:numId w:val="1"/>
+        </w:numPr>
+      </w:pPr>
     </w:p>
     <w:p/>
     <w:p>
@@ -131,28 +149,73 @@
       </w:r>
     </w:p>
     <w:p>
+      <w:r>
+        <w:t>Week5: ambiguous requirements like search, fast, easy to use etc.</w:t>
+      </w:r>
+    </w:p>
+    <w:p/>
+    <w:p/>
+    <w:p>
+      <w:pPr>
+        <w:pStyle w:val="Heading2"/>
+      </w:pPr>
+      <w:r>
+        <w:t>Skills learned from group work</w:t>
+      </w:r>
+    </w:p>
+    <w:p/>
+    <w:p>
+      <w:pPr>
+        <w:pStyle w:val="Heading2"/>
+      </w:pPr>
+      <w:r>
+        <w:t>Practical examples of how I used the skills learned</w:t>
+      </w:r>
+    </w:p>
+    <w:p>
+      <w:pPr>
+        <w:pStyle w:val="ListParagraph"/>
+        <w:numPr>
+          <w:ilvl w:val="0"/>
+          <w:numId w:val="2"/>
+        </w:numPr>
+      </w:pPr>
+      <w:r>
+        <w:t>Changes made to initial plan based on scheduling representation (p627)</w:t>
+      </w:r>
+      <w:r>
+        <w:t xml:space="preserve"> – include define endpoints/tangible results.</w:t>
+      </w:r>
+    </w:p>
+    <w:p>
+      <w:pPr>
+        <w:pStyle w:val="ListParagraph"/>
+        <w:numPr>
+          <w:ilvl w:val="0"/>
+          <w:numId w:val="2"/>
+        </w:numPr>
+      </w:pPr>
+      <w:r>
+        <w:t>Esti</w:t>
+      </w:r>
+      <w:r>
+        <w:t>mation techniques like velocity (defined as number of effort points implemented by the team per day) is not useful for the group project since team members do not work on the project full time.</w:t>
+      </w:r>
+    </w:p>
+    <w:p>
+      <w:pPr>
+        <w:pStyle w:val="ListParagraph"/>
+        <w:numPr>
+          <w:ilvl w:val="0"/>
+          <w:numId w:val="2"/>
+        </w:numPr>
+      </w:pPr>
+      <w:r>
+        <w:t>Agile methods not applicable since team is not cohesive</w:t>
+      </w:r>
       <w:bookmarkStart w:id="0" w:name="_GoBack"/>
       <w:bookmarkEnd w:id="0"/>
     </w:p>
-    <w:p/>
-    <w:p>
-      <w:pPr>
-        <w:pStyle w:val="Heading2"/>
-      </w:pPr>
-      <w:r>
-        <w:t>Skills learned from group work</w:t>
-      </w:r>
-    </w:p>
-    <w:p/>
-    <w:p>
-      <w:pPr>
-        <w:pStyle w:val="Heading2"/>
-      </w:pPr>
-      <w:r>
-        <w:t>Practical examples of how I used the skills learned</w:t>
-      </w:r>
-    </w:p>
-    <w:p/>
     <w:sectPr>
       <w:pgSz w:w="11900" w:h="16840"/>
       <w:pgMar w:top="1440" w:right="1440" w:bottom="1440" w:left="1440" w:header="708" w:footer="708" w:gutter="0"/>
@@ -251,8 +314,123 @@
       </w:pPr>
     </w:lvl>
   </w:abstractNum>
+  <w:abstractNum w:abstractNumId="1">
+    <w:nsid w:val="6CAB270E"/>
+    <w:multiLevelType w:val="hybridMultilevel"/>
+    <w:tmpl w:val="E49A816C"/>
+    <w:lvl w:ilvl="0" w:tplc="2174A314">
+      <w:numFmt w:val="bullet"/>
+      <w:lvlText w:val="-"/>
+      <w:lvlJc w:val="left"/>
+      <w:pPr>
+        <w:ind w:left="720" w:hanging="360"/>
+      </w:pPr>
+      <w:rPr>
+        <w:rFonts w:ascii="Calibri" w:eastAsiaTheme="minorHAnsi" w:hAnsi="Calibri" w:cstheme="minorBidi" w:hint="default"/>
+      </w:rPr>
+    </w:lvl>
+    <w:lvl w:ilvl="1" w:tplc="0C090003" w:tentative="1">
+      <w:start w:val="1"/>
+      <w:numFmt w:val="bullet"/>
+      <w:lvlText w:val="o"/>
+      <w:lvlJc w:val="left"/>
+      <w:pPr>
+        <w:ind w:left="1440" w:hanging="360"/>
+      </w:pPr>
+      <w:rPr>
+        <w:rFonts w:ascii="Courier New" w:hAnsi="Courier New" w:cs="Courier New" w:hint="default"/>
+      </w:rPr>
+    </w:lvl>
+    <w:lvl w:ilvl="2" w:tplc="0C090005" w:tentative="1">
+      <w:start w:val="1"/>
+      <w:numFmt w:val="bullet"/>
+      <w:lvlText w:val=""/>
+      <w:lvlJc w:val="left"/>
+      <w:pPr>
+        <w:ind w:left="2160" w:hanging="360"/>
+      </w:pPr>
+      <w:rPr>
+        <w:rFonts w:ascii="Wingdings" w:hAnsi="Wingdings" w:hint="default"/>
+      </w:rPr>
+    </w:lvl>
+    <w:lvl w:ilvl="3" w:tplc="0C090001" w:tentative="1">
+      <w:start w:val="1"/>
+      <w:numFmt w:val="bullet"/>
+      <w:lvlText w:val=""/>
+      <w:lvlJc w:val="left"/>
+      <w:pPr>
+        <w:ind w:left="2880" w:hanging="360"/>
+      </w:pPr>
+      <w:rPr>
+        <w:rFonts w:ascii="Symbol" w:hAnsi="Symbol" w:hint="default"/>
+      </w:rPr>
+    </w:lvl>
+    <w:lvl w:ilvl="4" w:tplc="0C090003" w:tentative="1">
+      <w:start w:val="1"/>
+      <w:numFmt w:val="bullet"/>
+      <w:lvlText w:val="o"/>
+      <w:lvlJc w:val="left"/>
+      <w:pPr>
+        <w:ind w:left="3600" w:hanging="360"/>
+      </w:pPr>
+      <w:rPr>
+        <w:rFonts w:ascii="Courier New" w:hAnsi="Courier New" w:cs="Courier New" w:hint="default"/>
+      </w:rPr>
+    </w:lvl>
+    <w:lvl w:ilvl="5" w:tplc="0C090005" w:tentative="1">
+      <w:start w:val="1"/>
+      <w:numFmt w:val="bullet"/>
+      <w:lvlText w:val=""/>
+      <w:lvlJc w:val="left"/>
+      <w:pPr>
+        <w:ind w:left="4320" w:hanging="360"/>
+      </w:pPr>
+      <w:rPr>
+        <w:rFonts w:ascii="Wingdings" w:hAnsi="Wingdings" w:hint="default"/>
+      </w:rPr>
+    </w:lvl>
+    <w:lvl w:ilvl="6" w:tplc="0C090001" w:tentative="1">
+      <w:start w:val="1"/>
+      <w:numFmt w:val="bullet"/>
+      <w:lvlText w:val=""/>
+      <w:lvlJc w:val="left"/>
+      <w:pPr>
+        <w:ind w:left="5040" w:hanging="360"/>
+      </w:pPr>
+      <w:rPr>
+        <w:rFonts w:ascii="Symbol" w:hAnsi="Symbol" w:hint="default"/>
+      </w:rPr>
+    </w:lvl>
+    <w:lvl w:ilvl="7" w:tplc="0C090003" w:tentative="1">
+      <w:start w:val="1"/>
+      <w:numFmt w:val="bullet"/>
+      <w:lvlText w:val="o"/>
+      <w:lvlJc w:val="left"/>
+      <w:pPr>
+        <w:ind w:left="5760" w:hanging="360"/>
+      </w:pPr>
+      <w:rPr>
+        <w:rFonts w:ascii="Courier New" w:hAnsi="Courier New" w:cs="Courier New" w:hint="default"/>
+      </w:rPr>
+    </w:lvl>
+    <w:lvl w:ilvl="8" w:tplc="0C090005" w:tentative="1">
+      <w:start w:val="1"/>
+      <w:numFmt w:val="bullet"/>
+      <w:lvlText w:val=""/>
+      <w:lvlJc w:val="left"/>
+      <w:pPr>
+        <w:ind w:left="6480" w:hanging="360"/>
+      </w:pPr>
+      <w:rPr>
+        <w:rFonts w:ascii="Wingdings" w:hAnsi="Wingdings" w:hint="default"/>
+      </w:rPr>
+    </w:lvl>
+  </w:abstractNum>
   <w:num w:numId="1">
     <w:abstractNumId w:val="0"/>
+  </w:num>
+  <w:num w:numId="2">
+    <w:abstractNumId w:val="1"/>
   </w:num>
 </w:numbering>
 </file>

</xml_diff>